<commit_message>
20. React Query - 75%
</commit_message>
<xml_diff>
--- a/20. React Query/Notes.docx
+++ b/20. React Query/Notes.docx
@@ -960,25 +960,9 @@
       </w:pPr>
       <w:r>
         <w:drawing>
-          <wp:anchor distT="0" distB="0" distL="114300" distR="114300" simplePos="0" relativeHeight="251658240" behindDoc="1" locked="0" layoutInCell="1" allowOverlap="1" wp14:anchorId="42D81F24" wp14:editId="0C094273">
-            <wp:simplePos x="0" y="0"/>
-            <wp:positionH relativeFrom="column">
-              <wp:posOffset>457200</wp:posOffset>
-            </wp:positionH>
-            <wp:positionV relativeFrom="paragraph">
-              <wp:posOffset>-2540</wp:posOffset>
-            </wp:positionV>
+          <wp:inline distT="0" distB="0" distL="0" distR="0" wp14:anchorId="42D81F24" wp14:editId="52389A00">
             <wp:extent cx="3028950" cy="1671424"/>
             <wp:effectExtent l="0" t="0" r="0" b="5080"/>
-            <wp:wrapTight wrapText="bothSides">
-              <wp:wrapPolygon edited="0">
-                <wp:start x="0" y="0"/>
-                <wp:lineTo x="0" y="21419"/>
-                <wp:lineTo x="21464" y="21419"/>
-                <wp:lineTo x="21464" y="0"/>
-                <wp:lineTo x="0" y="0"/>
-              </wp:wrapPolygon>
-            </wp:wrapTight>
             <wp:docPr id="1055592120" name="Picture 1" descr="A screen shot of a computer program&#10;&#10;Description automatically generated"/>
             <wp:cNvGraphicFramePr>
               <a:graphicFrameLocks xmlns:a="http://schemas.openxmlformats.org/drawingml/2006/main" noChangeAspect="1"/>
@@ -1014,10 +998,398 @@
                 </pic:pic>
               </a:graphicData>
             </a:graphic>
-          </wp:anchor>
+          </wp:inline>
         </w:drawing>
       </w:r>
     </w:p>
+    <w:p>
+      <w:pPr>
+        <w:pStyle w:val="ListParagraph"/>
+      </w:pPr>
+    </w:p>
+    <w:p>
+      <w:pPr>
+        <w:pStyle w:val="Heading1"/>
+        <w:numPr>
+          <w:ilvl w:val="0"/>
+          <w:numId w:val="1"/>
+        </w:numPr>
+      </w:pPr>
+      <w:r>
+        <w:lastRenderedPageBreak/>
+        <w:t>Mutate the Remote Server State</w:t>
+      </w:r>
+    </w:p>
+    <w:p>
+      <w:pPr>
+        <w:pStyle w:val="ListParagraph"/>
+        <w:numPr>
+          <w:ilvl w:val="0"/>
+          <w:numId w:val="3"/>
+        </w:numPr>
+      </w:pPr>
+      <w:r>
+        <w:t xml:space="preserve">We will use React Query to delete an entry from the </w:t>
+      </w:r>
+      <w:proofErr w:type="spellStart"/>
+      <w:r>
+        <w:t>Supabase</w:t>
+      </w:r>
+      <w:proofErr w:type="spellEnd"/>
+      <w:r>
+        <w:t xml:space="preserve"> DB </w:t>
+      </w:r>
+    </w:p>
+    <w:p>
+      <w:pPr>
+        <w:pStyle w:val="ListParagraph"/>
+        <w:numPr>
+          <w:ilvl w:val="0"/>
+          <w:numId w:val="3"/>
+        </w:numPr>
+      </w:pPr>
+      <w:r>
+        <w:t xml:space="preserve">Mutations are used to perform </w:t>
+      </w:r>
+      <w:r>
+        <w:rPr>
+          <w:b/>
+          <w:bCs/>
+        </w:rPr>
+        <w:t>create/update/delete</w:t>
+      </w:r>
+      <w:r>
+        <w:t xml:space="preserve"> data </w:t>
+      </w:r>
+    </w:p>
+    <w:p>
+      <w:pPr>
+        <w:pStyle w:val="ListParagraph"/>
+        <w:numPr>
+          <w:ilvl w:val="0"/>
+          <w:numId w:val="3"/>
+        </w:numPr>
+      </w:pPr>
+      <w:r>
+        <w:t xml:space="preserve">We will use </w:t>
+      </w:r>
+      <w:proofErr w:type="spellStart"/>
+      <w:r>
+        <w:rPr>
+          <w:b/>
+          <w:bCs/>
+        </w:rPr>
+        <w:t>useMutation</w:t>
+      </w:r>
+      <w:proofErr w:type="spellEnd"/>
+      <w:r>
+        <w:t xml:space="preserve"> hook</w:t>
+      </w:r>
+    </w:p>
+    <w:p>
+      <w:pPr>
+        <w:pStyle w:val="ListParagraph"/>
+      </w:pPr>
+    </w:p>
+    <w:p>
+      <w:pPr>
+        <w:pStyle w:val="ListParagraph"/>
+        <w:numPr>
+          <w:ilvl w:val="0"/>
+          <w:numId w:val="3"/>
+        </w:numPr>
+      </w:pPr>
+      <w:r>
+        <w:t xml:space="preserve">const { </w:t>
+      </w:r>
+      <w:proofErr w:type="spellStart"/>
+      <w:r>
+        <w:t>isLoading</w:t>
+      </w:r>
+      <w:proofErr w:type="spellEnd"/>
+      <w:r>
+        <w:t xml:space="preserve">, mutate } = </w:t>
+      </w:r>
+      <w:proofErr w:type="spellStart"/>
+      <w:r>
+        <w:t>useMutation</w:t>
+      </w:r>
+      <w:proofErr w:type="spellEnd"/>
+      <w:r>
+        <w:t>({</w:t>
+      </w:r>
+    </w:p>
+    <w:p>
+      <w:pPr>
+        <w:pStyle w:val="ListParagraph"/>
+        <w:numPr>
+          <w:ilvl w:val="0"/>
+          <w:numId w:val="3"/>
+        </w:numPr>
+      </w:pPr>
+      <w:r>
+        <w:t xml:space="preserve">    </w:t>
+      </w:r>
+      <w:r>
+        <w:tab/>
+      </w:r>
+      <w:proofErr w:type="spellStart"/>
+      <w:r>
+        <w:t>mutationFn</w:t>
+      </w:r>
+      <w:proofErr w:type="spellEnd"/>
+      <w:r>
+        <w:t xml:space="preserve">: (id) =&gt; </w:t>
+      </w:r>
+      <w:proofErr w:type="spellStart"/>
+      <w:r>
+        <w:t>deleteCabin</w:t>
+      </w:r>
+      <w:proofErr w:type="spellEnd"/>
+      <w:r>
+        <w:t>(id),</w:t>
+      </w:r>
+    </w:p>
+    <w:p>
+      <w:pPr>
+        <w:pStyle w:val="ListParagraph"/>
+        <w:numPr>
+          <w:ilvl w:val="0"/>
+          <w:numId w:val="3"/>
+        </w:numPr>
+      </w:pPr>
+      <w:r>
+        <w:t xml:space="preserve">  </w:t>
+      </w:r>
+      <w:r>
+        <w:tab/>
+      </w:r>
+      <w:r>
+        <w:t>});</w:t>
+      </w:r>
+    </w:p>
+    <w:p>
+      <w:r>
+        <w:t xml:space="preserve">WE will delete based on the </w:t>
+      </w:r>
+      <w:r>
+        <w:rPr>
+          <w:b/>
+          <w:bCs/>
+        </w:rPr>
+        <w:t xml:space="preserve">id </w:t>
+      </w:r>
+      <w:r>
+        <w:t>of the cabin</w:t>
+      </w:r>
+    </w:p>
+    <w:p>
+      <w:pPr>
+        <w:pStyle w:val="ListParagraph"/>
+        <w:numPr>
+          <w:ilvl w:val="0"/>
+          <w:numId w:val="3"/>
+        </w:numPr>
+      </w:pPr>
+      <w:r>
+        <w:t xml:space="preserve">To update the UI, we will </w:t>
+      </w:r>
+      <w:r>
+        <w:rPr>
+          <w:b/>
+          <w:bCs/>
+        </w:rPr>
+        <w:t xml:space="preserve">invalidate the cache </w:t>
+      </w:r>
+      <w:r>
+        <w:t xml:space="preserve">as soon as the </w:t>
+      </w:r>
+      <w:r>
+        <w:rPr>
+          <w:b/>
+          <w:bCs/>
+        </w:rPr>
+        <w:t>MUTATION is done</w:t>
+      </w:r>
+    </w:p>
+    <w:p>
+      <w:pPr>
+        <w:pStyle w:val="ListParagraph"/>
+        <w:numPr>
+          <w:ilvl w:val="1"/>
+          <w:numId w:val="3"/>
+        </w:numPr>
+      </w:pPr>
+      <w:r>
+        <w:t xml:space="preserve">We </w:t>
+      </w:r>
+      <w:r>
+        <w:t xml:space="preserve">use the </w:t>
+      </w:r>
+      <w:proofErr w:type="spellStart"/>
+      <w:r>
+        <w:rPr>
+          <w:b/>
+          <w:bCs/>
+        </w:rPr>
+        <w:t>onSuccess</w:t>
+      </w:r>
+      <w:proofErr w:type="spellEnd"/>
+      <w:r>
+        <w:t xml:space="preserve"> </w:t>
+      </w:r>
+      <w:r>
+        <w:t>handler</w:t>
+      </w:r>
+      <w:r>
+        <w:t xml:space="preserve"> of the </w:t>
+      </w:r>
+      <w:proofErr w:type="spellStart"/>
+      <w:r>
+        <w:rPr>
+          <w:b/>
+          <w:bCs/>
+        </w:rPr>
+        <w:t>useMutation</w:t>
+      </w:r>
+      <w:proofErr w:type="spellEnd"/>
+      <w:r>
+        <w:rPr>
+          <w:b/>
+          <w:bCs/>
+        </w:rPr>
+        <w:t xml:space="preserve"> hook</w:t>
+      </w:r>
+    </w:p>
+    <w:p>
+      <w:pPr>
+        <w:pStyle w:val="ListParagraph"/>
+        <w:numPr>
+          <w:ilvl w:val="1"/>
+          <w:numId w:val="3"/>
+        </w:numPr>
+      </w:pPr>
+      <w:r>
+        <w:t xml:space="preserve">We get the </w:t>
+      </w:r>
+      <w:proofErr w:type="spellStart"/>
+      <w:r>
+        <w:rPr>
+          <w:b/>
+          <w:bCs/>
+        </w:rPr>
+        <w:t>queryClient</w:t>
+      </w:r>
+      <w:proofErr w:type="spellEnd"/>
+      <w:r>
+        <w:rPr>
+          <w:b/>
+          <w:bCs/>
+        </w:rPr>
+        <w:t xml:space="preserve"> </w:t>
+      </w:r>
+      <w:r>
+        <w:t xml:space="preserve">using the </w:t>
+      </w:r>
+      <w:proofErr w:type="spellStart"/>
+      <w:r>
+        <w:rPr>
+          <w:b/>
+          <w:bCs/>
+        </w:rPr>
+        <w:t>useQueryClient</w:t>
+      </w:r>
+      <w:proofErr w:type="spellEnd"/>
+      <w:r>
+        <w:rPr>
+          <w:b/>
+          <w:bCs/>
+        </w:rPr>
+        <w:t xml:space="preserve"> hook</w:t>
+      </w:r>
+    </w:p>
+    <w:p>
+      <w:r>
+        <w:drawing>
+          <wp:inline distT="0" distB="0" distL="0" distR="0" wp14:anchorId="19301B62" wp14:editId="659736CC">
+            <wp:extent cx="5334744" cy="2267266"/>
+            <wp:effectExtent l="0" t="0" r="0" b="0"/>
+            <wp:docPr id="277775544" name="Picture 1"/>
+            <wp:cNvGraphicFramePr>
+              <a:graphicFrameLocks xmlns:a="http://schemas.openxmlformats.org/drawingml/2006/main" noChangeAspect="1"/>
+            </wp:cNvGraphicFramePr>
+            <a:graphic xmlns:a="http://schemas.openxmlformats.org/drawingml/2006/main">
+              <a:graphicData uri="http://schemas.openxmlformats.org/drawingml/2006/picture">
+                <pic:pic xmlns:pic="http://schemas.openxmlformats.org/drawingml/2006/picture">
+                  <pic:nvPicPr>
+                    <pic:cNvPr id="277775544" name=""/>
+                    <pic:cNvPicPr/>
+                  </pic:nvPicPr>
+                  <pic:blipFill>
+                    <a:blip r:embed="rId6"/>
+                    <a:stretch>
+                      <a:fillRect/>
+                    </a:stretch>
+                  </pic:blipFill>
+                  <pic:spPr>
+                    <a:xfrm>
+                      <a:off x="0" y="0"/>
+                      <a:ext cx="5334744" cy="2267266"/>
+                    </a:xfrm>
+                    <a:prstGeom prst="rect">
+                      <a:avLst/>
+                    </a:prstGeom>
+                  </pic:spPr>
+                </pic:pic>
+              </a:graphicData>
+            </a:graphic>
+          </wp:inline>
+        </w:drawing>
+      </w:r>
+    </w:p>
+    <w:p/>
+    <w:p>
+      <w:pPr>
+        <w:pStyle w:val="ListParagraph"/>
+        <w:numPr>
+          <w:ilvl w:val="0"/>
+          <w:numId w:val="3"/>
+        </w:numPr>
+      </w:pPr>
+      <w:r>
+        <w:t xml:space="preserve"> We also have the </w:t>
+      </w:r>
+      <w:proofErr w:type="spellStart"/>
+      <w:r>
+        <w:rPr>
+          <w:b/>
+          <w:bCs/>
+        </w:rPr>
+        <w:t>onError</w:t>
+      </w:r>
+      <w:proofErr w:type="spellEnd"/>
+      <w:r>
+        <w:rPr>
+          <w:b/>
+          <w:bCs/>
+        </w:rPr>
+        <w:t xml:space="preserve"> </w:t>
+      </w:r>
+      <w:r>
+        <w:t>handler, that receives the Error</w:t>
+      </w:r>
+    </w:p>
+    <w:p>
+      <w:pPr>
+        <w:pStyle w:val="ListParagraph"/>
+        <w:numPr>
+          <w:ilvl w:val="0"/>
+          <w:numId w:val="3"/>
+        </w:numPr>
+      </w:pPr>
+    </w:p>
+    <w:p/>
+    <w:p/>
     <w:p/>
     <w:p/>
     <w:sectPr>

</xml_diff>